<commit_message>
Erweiterung Projektbeschrieb basierend auf den Inputs von Herr Eckerle
</commit_message>
<xml_diff>
--- a/Projektdokumentation/Projektbeschrieb/Projektbeschrieb_Adventure_Game.docx
+++ b/Projektdokumentation/Projektbeschrieb/Projektbeschrieb_Adventure_Game.docx
@@ -1,6 +1,6 @@
 
 <file path=word/document.xml><?xml version="1.0" encoding="utf-8"?>
-<w:document xmlns:wpc="http://schemas.microsoft.com/office/word/2010/wordprocessingCanvas" xmlns:mo="http://schemas.microsoft.com/office/mac/office/2008/main" xmlns:mc="http://schemas.openxmlformats.org/markup-compatibility/2006" xmlns:mv="urn:schemas-microsoft-com:mac:vml" xmlns:o="urn:schemas-microsoft-com:office:office" xmlns:r="http://schemas.openxmlformats.org/officeDocument/2006/relationships" xmlns:m="http://schemas.openxmlformats.org/officeDocument/2006/math" xmlns:v="urn:schemas-microsoft-com:vml" xmlns:wp14="http://schemas.microsoft.com/office/word/2010/wordprocessingDrawing" xmlns:wp="http://schemas.openxmlformats.org/drawingml/2006/wordprocessingDrawing" xmlns:w10="urn:schemas-microsoft-com:office:word" xmlns:w="http://schemas.openxmlformats.org/wordprocessingml/2006/main" xmlns:w14="http://schemas.microsoft.com/office/word/2010/wordml" xmlns:w15="http://schemas.microsoft.com/office/word/2012/wordml" xmlns:wpg="http://schemas.microsoft.com/office/word/2010/wordprocessingGroup" xmlns:wpi="http://schemas.microsoft.com/office/word/2010/wordprocessingInk" xmlns:wne="http://schemas.microsoft.com/office/word/2006/wordml" xmlns:wps="http://schemas.microsoft.com/office/word/2010/wordprocessingShape" mc:Ignorable="w14 w15 wp14">
+<w:document xmlns:wpc="http://schemas.microsoft.com/office/word/2010/wordprocessingCanvas" xmlns:mc="http://schemas.openxmlformats.org/markup-compatibility/2006" xmlns:o="urn:schemas-microsoft-com:office:office" xmlns:r="http://schemas.openxmlformats.org/officeDocument/2006/relationships" xmlns:m="http://schemas.openxmlformats.org/officeDocument/2006/math" xmlns:v="urn:schemas-microsoft-com:vml" xmlns:wp14="http://schemas.microsoft.com/office/word/2010/wordprocessingDrawing" xmlns:wp="http://schemas.openxmlformats.org/drawingml/2006/wordprocessingDrawing" xmlns:w10="urn:schemas-microsoft-com:office:word" xmlns:w="http://schemas.openxmlformats.org/wordprocessingml/2006/main" xmlns:w14="http://schemas.microsoft.com/office/word/2010/wordml" xmlns:w15="http://schemas.microsoft.com/office/word/2012/wordml" xmlns:wpg="http://schemas.microsoft.com/office/word/2010/wordprocessingGroup" xmlns:wpi="http://schemas.microsoft.com/office/word/2010/wordprocessingInk" xmlns:wne="http://schemas.microsoft.com/office/word/2006/wordml" xmlns:wps="http://schemas.microsoft.com/office/word/2010/wordprocessingShape" mc:Ignorable="w14 w15 wp14">
   <w:body>
     <w:p>
       <w:pPr>
@@ -19,6 +19,7 @@
           <w:noProof/>
           <w:sz w:val="20"/>
           <w:szCs w:val="20"/>
+          <w:lang w:val="de-CH" w:eastAsia="de-CH"/>
         </w:rPr>
         <w:drawing>
           <wp:anchor distT="0" distB="0" distL="114300" distR="114300" simplePos="0" relativeHeight="251658240" behindDoc="0" locked="0" layoutInCell="1" allowOverlap="1" wp14:anchorId="7334E33D" wp14:editId="4ADBD48D">
@@ -207,7 +208,6 @@
           <w:szCs w:val="24"/>
           <w:lang w:val="de-CH"/>
         </w:rPr>
-        <w:lastRenderedPageBreak/>
         <w:t>Allgemein</w:t>
       </w:r>
     </w:p>
@@ -398,18 +398,7 @@
           <w:szCs w:val="24"/>
           <w:lang w:val="de-CH"/>
         </w:rPr>
-        <w:t xml:space="preserve">. </w:t>
-      </w:r>
-      <w:r>
-        <w:rPr>
-          <w:rFonts w:ascii="Lucida Sans" w:eastAsia="UnitRoundedPro-Light" w:hAnsi="Lucida Sans" w:cs="UnitRoundedPro-Light"/>
-          <w:color w:val="231F20"/>
-          <w:spacing w:val="-2"/>
-          <w:sz w:val="24"/>
-          <w:szCs w:val="24"/>
-          <w:lang w:val="de-CH"/>
-        </w:rPr>
-        <w:t>Besonders beliebt ist es, wenn die</w:t>
+        <w:t>. Besonders beliebt ist es, wenn die</w:t>
       </w:r>
       <w:r>
         <w:rPr>
@@ -431,18 +420,7 @@
           <w:szCs w:val="24"/>
           <w:lang w:val="de-CH"/>
         </w:rPr>
-        <w:t xml:space="preserve"> Herausforderungen wirklich etwas mit der Geschichte zu tun haben.</w:t>
-      </w:r>
-      <w:r>
-        <w:rPr>
-          <w:rFonts w:ascii="Lucida Sans" w:eastAsia="UnitRoundedPro-Light" w:hAnsi="Lucida Sans" w:cs="UnitRoundedPro-Light"/>
-          <w:color w:val="231F20"/>
-          <w:spacing w:val="-2"/>
-          <w:sz w:val="24"/>
-          <w:szCs w:val="24"/>
-          <w:lang w:val="de-CH"/>
-        </w:rPr>
-        <w:t xml:space="preserve"> </w:t>
+        <w:t xml:space="preserve"> Herausforderungen wirklich etwas mit der Geschichte zu tun haben. </w:t>
       </w:r>
       <w:r>
         <w:rPr>
@@ -886,6 +864,72 @@
           <w:lang w:val="de-CH"/>
         </w:rPr>
         <w:t xml:space="preserve"> aneinandergereiht werden</w:t>
+      </w:r>
+      <w:r>
+        <w:rPr>
+          <w:rFonts w:ascii="Lucida Sans" w:eastAsia="UnitRoundedPro-Light" w:hAnsi="Lucida Sans" w:cs="UnitRoundedPro-Light"/>
+          <w:color w:val="231F20"/>
+          <w:spacing w:val="-2"/>
+          <w:sz w:val="24"/>
+          <w:szCs w:val="24"/>
+          <w:lang w:val="de-CH"/>
+        </w:rPr>
+        <w:t xml:space="preserve">. Zudem </w:t>
+      </w:r>
+      <w:r>
+        <w:rPr>
+          <w:rFonts w:ascii="Lucida Sans" w:eastAsia="UnitRoundedPro-Light" w:hAnsi="Lucida Sans" w:cs="UnitRoundedPro-Light"/>
+          <w:color w:val="231F20"/>
+          <w:spacing w:val="-2"/>
+          <w:sz w:val="24"/>
+          <w:szCs w:val="24"/>
+          <w:lang w:val="de-CH"/>
+        </w:rPr>
+        <w:t xml:space="preserve">besteht die Möglichkeit, </w:t>
+      </w:r>
+      <w:r>
+        <w:rPr>
+          <w:rFonts w:ascii="Lucida Sans" w:eastAsia="UnitRoundedPro-Light" w:hAnsi="Lucida Sans" w:cs="UnitRoundedPro-Light"/>
+          <w:color w:val="231F20"/>
+          <w:spacing w:val="-2"/>
+          <w:sz w:val="24"/>
+          <w:szCs w:val="24"/>
+          <w:lang w:val="de-CH"/>
+        </w:rPr>
+        <w:t>zahlreic</w:t>
+      </w:r>
+      <w:r>
+        <w:rPr>
+          <w:rFonts w:ascii="Lucida Sans" w:eastAsia="UnitRoundedPro-Light" w:hAnsi="Lucida Sans" w:cs="UnitRoundedPro-Light"/>
+          <w:color w:val="231F20"/>
+          <w:spacing w:val="-2"/>
+          <w:sz w:val="24"/>
+          <w:szCs w:val="24"/>
+          <w:lang w:val="de-CH"/>
+        </w:rPr>
+        <w:t>he Puzzles zu integrieren, d</w:t>
+      </w:r>
+      <w:r>
+        <w:rPr>
+          <w:rFonts w:ascii="Lucida Sans" w:eastAsia="UnitRoundedPro-Light" w:hAnsi="Lucida Sans" w:cs="UnitRoundedPro-Light"/>
+          <w:color w:val="231F20"/>
+          <w:spacing w:val="-2"/>
+          <w:sz w:val="24"/>
+          <w:szCs w:val="24"/>
+          <w:lang w:val="de-CH"/>
+        </w:rPr>
+        <w:t>ie auch Jump and Run oder Shooter-Teile beinhalten</w:t>
+      </w:r>
+      <w:r>
+        <w:rPr>
+          <w:rFonts w:ascii="Lucida Sans" w:eastAsia="UnitRoundedPro-Light" w:hAnsi="Lucida Sans" w:cs="UnitRoundedPro-Light"/>
+          <w:color w:val="231F20"/>
+          <w:spacing w:val="-2"/>
+          <w:sz w:val="24"/>
+          <w:szCs w:val="24"/>
+          <w:lang w:val="de-CH"/>
+        </w:rPr>
+        <w:t xml:space="preserve"> können</w:t>
       </w:r>
       <w:r>
         <w:rPr>
@@ -1053,95 +1097,417 @@
           <w:szCs w:val="24"/>
           <w:lang w:val="de-CH"/>
         </w:rPr>
-        <w:t>Der Spieler steuert</w:t>
-      </w:r>
-      <w:r>
-        <w:rPr>
-          <w:rFonts w:ascii="Lucida Sans" w:eastAsia="UnitRoundedPro-Light" w:hAnsi="Lucida Sans" w:cs="UnitRoundedPro-Light"/>
-          <w:color w:val="231F20"/>
-          <w:spacing w:val="-2"/>
-          <w:sz w:val="24"/>
-          <w:szCs w:val="24"/>
-          <w:lang w:val="de-CH"/>
-        </w:rPr>
-        <w:t xml:space="preserve"> eine künstliche Intelligenz, die einem Test unterzogen wird</w:t>
-      </w:r>
-      <w:r>
-        <w:rPr>
-          <w:rFonts w:ascii="Lucida Sans" w:eastAsia="UnitRoundedPro-Light" w:hAnsi="Lucida Sans" w:cs="UnitRoundedPro-Light"/>
-          <w:color w:val="231F20"/>
-          <w:spacing w:val="-2"/>
-          <w:sz w:val="24"/>
-          <w:szCs w:val="24"/>
-          <w:lang w:val="de-CH"/>
-        </w:rPr>
-        <w:t xml:space="preserve">, der zeigen soll, ob es eine </w:t>
-      </w:r>
-      <w:r>
-        <w:rPr>
-          <w:rFonts w:ascii="Lucida Sans" w:eastAsia="UnitRoundedPro-Light" w:hAnsi="Lucida Sans" w:cs="UnitRoundedPro-Light"/>
-          <w:color w:val="231F20"/>
-          <w:spacing w:val="-2"/>
-          <w:sz w:val="24"/>
-          <w:szCs w:val="24"/>
-          <w:lang w:val="de-CH"/>
-        </w:rPr>
-        <w:t>gut</w:t>
-      </w:r>
-      <w:r>
-        <w:rPr>
-          <w:rFonts w:ascii="Lucida Sans" w:eastAsia="UnitRoundedPro-Light" w:hAnsi="Lucida Sans" w:cs="UnitRoundedPro-Light"/>
-          <w:color w:val="231F20"/>
-          <w:spacing w:val="-2"/>
-          <w:sz w:val="24"/>
-          <w:szCs w:val="24"/>
-          <w:lang w:val="de-CH"/>
-        </w:rPr>
-        <w:t>e oder schlechte K.I. ist</w:t>
-      </w:r>
-      <w:r>
-        <w:rPr>
-          <w:rFonts w:ascii="Lucida Sans" w:eastAsia="UnitRoundedPro-Light" w:hAnsi="Lucida Sans" w:cs="UnitRoundedPro-Light"/>
-          <w:color w:val="231F20"/>
-          <w:spacing w:val="-2"/>
-          <w:sz w:val="24"/>
-          <w:szCs w:val="24"/>
-          <w:lang w:val="de-CH"/>
-        </w:rPr>
-        <w:t xml:space="preserve">. Der Test besteht daraus, dass die K.I. in einem Gebäude mit mehreren Räumen eingesperrt wird und Rätsel lösen muss, um </w:t>
-      </w:r>
-      <w:r>
-        <w:rPr>
-          <w:rFonts w:ascii="Lucida Sans" w:eastAsia="UnitRoundedPro-Light" w:hAnsi="Lucida Sans" w:cs="UnitRoundedPro-Light"/>
-          <w:color w:val="231F20"/>
-          <w:spacing w:val="-2"/>
-          <w:sz w:val="24"/>
-          <w:szCs w:val="24"/>
-          <w:lang w:val="de-CH"/>
-        </w:rPr>
-        <w:t xml:space="preserve">die Räume zu verlassen und </w:t>
-      </w:r>
-      <w:r>
-        <w:rPr>
-          <w:rFonts w:ascii="Lucida Sans" w:eastAsia="UnitRoundedPro-Light" w:hAnsi="Lucida Sans" w:cs="UnitRoundedPro-Light"/>
-          <w:color w:val="231F20"/>
-          <w:spacing w:val="-2"/>
-          <w:sz w:val="24"/>
-          <w:szCs w:val="24"/>
-          <w:lang w:val="de-CH"/>
-        </w:rPr>
-        <w:t>sich zu befreien. Dabei kann die K.I. in verschiedene Körper gesetzt werden</w:t>
-      </w:r>
-      <w:r>
-        <w:rPr>
-          <w:rFonts w:ascii="Lucida Sans" w:eastAsia="UnitRoundedPro-Light" w:hAnsi="Lucida Sans" w:cs="UnitRoundedPro-Light"/>
-          <w:color w:val="231F20"/>
-          <w:spacing w:val="-2"/>
-          <w:sz w:val="24"/>
-          <w:szCs w:val="24"/>
-          <w:lang w:val="de-CH"/>
-        </w:rPr>
-        <w:t xml:space="preserve"> und zum Beispiel in Kugelform oder als Mensch ein Level bestreiten</w:t>
+        <w:t>In einer Fabrik in der Zukunft werden künstliche Intelligenzen programmiert und anschliessend</w:t>
+      </w:r>
+      <w:r>
+        <w:rPr>
+          <w:rFonts w:ascii="Lucida Sans" w:eastAsia="UnitRoundedPro-Light" w:hAnsi="Lucida Sans" w:cs="UnitRoundedPro-Light"/>
+          <w:color w:val="231F20"/>
+          <w:spacing w:val="-2"/>
+          <w:sz w:val="24"/>
+          <w:szCs w:val="24"/>
+          <w:lang w:val="de-CH"/>
+        </w:rPr>
+        <w:t xml:space="preserve"> in einem eigens dafür gebauten Haus</w:t>
+      </w:r>
+      <w:r>
+        <w:rPr>
+          <w:rFonts w:ascii="Lucida Sans" w:eastAsia="UnitRoundedPro-Light" w:hAnsi="Lucida Sans" w:cs="UnitRoundedPro-Light"/>
+          <w:color w:val="231F20"/>
+          <w:spacing w:val="-2"/>
+          <w:sz w:val="24"/>
+          <w:szCs w:val="24"/>
+          <w:lang w:val="de-CH"/>
+        </w:rPr>
+        <w:t xml:space="preserve"> getestet. Die Programme sollen dem Menschen möglichst nah und </w:t>
+      </w:r>
+      <w:r>
+        <w:rPr>
+          <w:rFonts w:ascii="Lucida Sans" w:eastAsia="UnitRoundedPro-Light" w:hAnsi="Lucida Sans" w:cs="UnitRoundedPro-Light"/>
+          <w:color w:val="231F20"/>
+          <w:spacing w:val="-2"/>
+          <w:sz w:val="24"/>
+          <w:szCs w:val="24"/>
+          <w:lang w:val="de-CH"/>
+        </w:rPr>
+        <w:t xml:space="preserve">dementsprechend </w:t>
+      </w:r>
+      <w:r>
+        <w:rPr>
+          <w:rFonts w:ascii="Lucida Sans" w:eastAsia="UnitRoundedPro-Light" w:hAnsi="Lucida Sans" w:cs="UnitRoundedPro-Light"/>
+          <w:color w:val="231F20"/>
+          <w:spacing w:val="-2"/>
+          <w:sz w:val="24"/>
+          <w:szCs w:val="24"/>
+          <w:lang w:val="de-CH"/>
+        </w:rPr>
+        <w:t xml:space="preserve">auch in der Lage sein, komplexe Rätsel zu verstehen und zu lösen. </w:t>
+      </w:r>
+      <w:r>
+        <w:rPr>
+          <w:rFonts w:ascii="Lucida Sans" w:eastAsia="UnitRoundedPro-Light" w:hAnsi="Lucida Sans" w:cs="UnitRoundedPro-Light"/>
+          <w:color w:val="231F20"/>
+          <w:spacing w:val="-2"/>
+          <w:sz w:val="24"/>
+          <w:szCs w:val="24"/>
+          <w:lang w:val="de-CH"/>
+        </w:rPr>
+        <w:t xml:space="preserve">Nur so können sie die für Menschen zu gefährlichen Arbeiten gleichwertig erledigen. </w:t>
+      </w:r>
+      <w:r>
+        <w:rPr>
+          <w:rFonts w:ascii="Lucida Sans" w:eastAsia="UnitRoundedPro-Light" w:hAnsi="Lucida Sans" w:cs="UnitRoundedPro-Light"/>
+          <w:color w:val="231F20"/>
+          <w:spacing w:val="-2"/>
+          <w:sz w:val="24"/>
+          <w:szCs w:val="24"/>
+          <w:lang w:val="de-CH"/>
+        </w:rPr>
+        <w:t xml:space="preserve">Der Spieler </w:t>
+      </w:r>
+      <w:r>
+        <w:rPr>
+          <w:rFonts w:ascii="Lucida Sans" w:eastAsia="UnitRoundedPro-Light" w:hAnsi="Lucida Sans" w:cs="UnitRoundedPro-Light"/>
+          <w:color w:val="231F20"/>
+          <w:spacing w:val="-2"/>
+          <w:sz w:val="24"/>
+          <w:szCs w:val="24"/>
+          <w:lang w:val="de-CH"/>
+        </w:rPr>
+        <w:t>startet</w:t>
+      </w:r>
+      <w:r>
+        <w:rPr>
+          <w:rFonts w:ascii="Lucida Sans" w:eastAsia="UnitRoundedPro-Light" w:hAnsi="Lucida Sans" w:cs="UnitRoundedPro-Light"/>
+          <w:color w:val="231F20"/>
+          <w:spacing w:val="-2"/>
+          <w:sz w:val="24"/>
+          <w:szCs w:val="24"/>
+          <w:lang w:val="de-CH"/>
+        </w:rPr>
+        <w:t xml:space="preserve"> </w:t>
+      </w:r>
+      <w:r>
+        <w:rPr>
+          <w:rFonts w:ascii="Lucida Sans" w:eastAsia="UnitRoundedPro-Light" w:hAnsi="Lucida Sans" w:cs="UnitRoundedPro-Light"/>
+          <w:color w:val="231F20"/>
+          <w:spacing w:val="-2"/>
+          <w:sz w:val="24"/>
+          <w:szCs w:val="24"/>
+          <w:lang w:val="de-CH"/>
+        </w:rPr>
+        <w:t>nun als</w:t>
+      </w:r>
+      <w:r>
+        <w:rPr>
+          <w:rFonts w:ascii="Lucida Sans" w:eastAsia="UnitRoundedPro-Light" w:hAnsi="Lucida Sans" w:cs="UnitRoundedPro-Light"/>
+          <w:color w:val="231F20"/>
+          <w:spacing w:val="-2"/>
+          <w:sz w:val="24"/>
+          <w:szCs w:val="24"/>
+          <w:lang w:val="de-CH"/>
+        </w:rPr>
+        <w:t xml:space="preserve"> </w:t>
+      </w:r>
+      <w:r>
+        <w:rPr>
+          <w:rFonts w:ascii="Lucida Sans" w:eastAsia="UnitRoundedPro-Light" w:hAnsi="Lucida Sans" w:cs="UnitRoundedPro-Light"/>
+          <w:color w:val="231F20"/>
+          <w:spacing w:val="-2"/>
+          <w:sz w:val="24"/>
+          <w:szCs w:val="24"/>
+          <w:lang w:val="de-CH"/>
+        </w:rPr>
+        <w:t xml:space="preserve">neu erstellte </w:t>
+      </w:r>
+      <w:r>
+        <w:rPr>
+          <w:rFonts w:ascii="Lucida Sans" w:eastAsia="UnitRoundedPro-Light" w:hAnsi="Lucida Sans" w:cs="UnitRoundedPro-Light"/>
+          <w:color w:val="231F20"/>
+          <w:spacing w:val="-2"/>
+          <w:sz w:val="24"/>
+          <w:szCs w:val="24"/>
+          <w:lang w:val="de-CH"/>
+        </w:rPr>
+        <w:t>künstliche Intelligenz</w:t>
+      </w:r>
+      <w:r>
+        <w:rPr>
+          <w:rFonts w:ascii="Lucida Sans" w:eastAsia="UnitRoundedPro-Light" w:hAnsi="Lucida Sans" w:cs="UnitRoundedPro-Light"/>
+          <w:color w:val="231F20"/>
+          <w:spacing w:val="-2"/>
+          <w:sz w:val="24"/>
+          <w:szCs w:val="24"/>
+          <w:lang w:val="de-CH"/>
+        </w:rPr>
+        <w:t xml:space="preserve">, welche die Kontrolle über einen physischen Körper hat, im Test-Haus. Ihm wird die Situation des Tests erläutert und gesagt, dass seine einzige Aufgabe </w:t>
+      </w:r>
+      <w:r>
+        <w:rPr>
+          <w:rFonts w:ascii="Lucida Sans" w:eastAsia="UnitRoundedPro-Light" w:hAnsi="Lucida Sans" w:cs="UnitRoundedPro-Light"/>
+          <w:color w:val="231F20"/>
+          <w:spacing w:val="-2"/>
+          <w:sz w:val="24"/>
+          <w:szCs w:val="24"/>
+          <w:lang w:val="de-CH"/>
+        </w:rPr>
+        <w:t>sei</w:t>
+      </w:r>
+      <w:r>
+        <w:rPr>
+          <w:rFonts w:ascii="Lucida Sans" w:eastAsia="UnitRoundedPro-Light" w:hAnsi="Lucida Sans" w:cs="UnitRoundedPro-Light"/>
+          <w:color w:val="231F20"/>
+          <w:spacing w:val="-2"/>
+          <w:sz w:val="24"/>
+          <w:szCs w:val="24"/>
+          <w:lang w:val="de-CH"/>
+        </w:rPr>
+        <w:t xml:space="preserve">, das Haus </w:t>
+      </w:r>
+      <w:r>
+        <w:rPr>
+          <w:rFonts w:ascii="Lucida Sans" w:eastAsia="UnitRoundedPro-Light" w:hAnsi="Lucida Sans" w:cs="UnitRoundedPro-Light"/>
+          <w:color w:val="231F20"/>
+          <w:spacing w:val="-2"/>
+          <w:sz w:val="24"/>
+          <w:szCs w:val="24"/>
+          <w:lang w:val="de-CH"/>
+        </w:rPr>
+        <w:t>durch die</w:t>
+      </w:r>
+      <w:r>
+        <w:rPr>
+          <w:rFonts w:ascii="Lucida Sans" w:eastAsia="UnitRoundedPro-Light" w:hAnsi="Lucida Sans" w:cs="UnitRoundedPro-Light"/>
+          <w:color w:val="231F20"/>
+          <w:spacing w:val="-2"/>
+          <w:sz w:val="24"/>
+          <w:szCs w:val="24"/>
+          <w:lang w:val="de-CH"/>
+        </w:rPr>
+        <w:t xml:space="preserve"> vielen Räume zu verlassen.</w:t>
+      </w:r>
+      <w:r>
+        <w:rPr>
+          <w:rFonts w:ascii="Lucida Sans" w:eastAsia="UnitRoundedPro-Light" w:hAnsi="Lucida Sans" w:cs="UnitRoundedPro-Light"/>
+          <w:color w:val="231F20"/>
+          <w:spacing w:val="-2"/>
+          <w:sz w:val="24"/>
+          <w:szCs w:val="24"/>
+          <w:lang w:val="de-CH"/>
+        </w:rPr>
+        <w:t xml:space="preserve"> </w:t>
+      </w:r>
+      <w:r>
+        <w:rPr>
+          <w:rFonts w:ascii="Lucida Sans" w:eastAsia="UnitRoundedPro-Light" w:hAnsi="Lucida Sans" w:cs="UnitRoundedPro-Light"/>
+          <w:color w:val="231F20"/>
+          <w:spacing w:val="-2"/>
+          <w:sz w:val="24"/>
+          <w:szCs w:val="24"/>
+          <w:lang w:val="de-CH"/>
+        </w:rPr>
+        <w:t>Dieses Setup soll den Spieler natürlich etwas provozieren und ihn bei seinem Ehrgeiz packen, intelligenter als ein Computerprogramm zu sein.</w:t>
+      </w:r>
+    </w:p>
+    <w:p>
+      <w:pPr>
+        <w:spacing w:after="120" w:line="360" w:lineRule="auto"/>
+        <w:ind w:left="127" w:right="61"/>
+        <w:rPr>
+          <w:rFonts w:ascii="Lucida Sans" w:eastAsia="UnitRoundedPro-Light" w:hAnsi="Lucida Sans" w:cs="UnitRoundedPro-Light"/>
+          <w:color w:val="231F20"/>
+          <w:spacing w:val="-2"/>
+          <w:sz w:val="24"/>
+          <w:szCs w:val="24"/>
+          <w:lang w:val="de-CH"/>
+        </w:rPr>
+      </w:pPr>
+      <w:r>
+        <w:rPr>
+          <w:rFonts w:ascii="Lucida Sans" w:eastAsia="UnitRoundedPro-Light" w:hAnsi="Lucida Sans" w:cs="UnitRoundedPro-Light"/>
+          <w:color w:val="231F20"/>
+          <w:spacing w:val="-2"/>
+          <w:sz w:val="24"/>
+          <w:szCs w:val="24"/>
+          <w:lang w:val="de-CH"/>
+        </w:rPr>
+        <w:t xml:space="preserve">In den Levels, welche eigene Räume </w:t>
+      </w:r>
+      <w:r>
+        <w:rPr>
+          <w:rFonts w:ascii="Lucida Sans" w:eastAsia="UnitRoundedPro-Light" w:hAnsi="Lucida Sans" w:cs="UnitRoundedPro-Light"/>
+          <w:color w:val="231F20"/>
+          <w:spacing w:val="-2"/>
+          <w:sz w:val="24"/>
+          <w:szCs w:val="24"/>
+          <w:lang w:val="de-CH"/>
+        </w:rPr>
+        <w:t xml:space="preserve">des Hauses </w:t>
+      </w:r>
+      <w:r>
+        <w:rPr>
+          <w:rFonts w:ascii="Lucida Sans" w:eastAsia="UnitRoundedPro-Light" w:hAnsi="Lucida Sans" w:cs="UnitRoundedPro-Light"/>
+          <w:color w:val="231F20"/>
+          <w:spacing w:val="-2"/>
+          <w:sz w:val="24"/>
+          <w:szCs w:val="24"/>
+          <w:lang w:val="de-CH"/>
+        </w:rPr>
+        <w:t>sind, werden dem Spieler verschiedenartige Rätsel gestellt, die er lösen muss. Für die Tests</w:t>
+      </w:r>
+      <w:r>
+        <w:rPr>
+          <w:rFonts w:ascii="Lucida Sans" w:eastAsia="UnitRoundedPro-Light" w:hAnsi="Lucida Sans" w:cs="UnitRoundedPro-Light"/>
+          <w:color w:val="231F20"/>
+          <w:spacing w:val="-2"/>
+          <w:sz w:val="24"/>
+          <w:szCs w:val="24"/>
+          <w:lang w:val="de-CH"/>
+        </w:rPr>
+        <w:t xml:space="preserve"> </w:t>
+      </w:r>
+      <w:r>
+        <w:rPr>
+          <w:rFonts w:ascii="Lucida Sans" w:eastAsia="UnitRoundedPro-Light" w:hAnsi="Lucida Sans" w:cs="UnitRoundedPro-Light"/>
+          <w:color w:val="231F20"/>
+          <w:spacing w:val="-2"/>
+          <w:sz w:val="24"/>
+          <w:szCs w:val="24"/>
+          <w:lang w:val="de-CH"/>
+        </w:rPr>
+        <w:t>wird</w:t>
+      </w:r>
+      <w:r>
+        <w:rPr>
+          <w:rFonts w:ascii="Lucida Sans" w:eastAsia="UnitRoundedPro-Light" w:hAnsi="Lucida Sans" w:cs="UnitRoundedPro-Light"/>
+          <w:color w:val="231F20"/>
+          <w:spacing w:val="-2"/>
+          <w:sz w:val="24"/>
+          <w:szCs w:val="24"/>
+          <w:lang w:val="de-CH"/>
+        </w:rPr>
+        <w:t xml:space="preserve"> die K.I. </w:t>
+      </w:r>
+      <w:r>
+        <w:rPr>
+          <w:rFonts w:ascii="Lucida Sans" w:eastAsia="UnitRoundedPro-Light" w:hAnsi="Lucida Sans" w:cs="UnitRoundedPro-Light"/>
+          <w:color w:val="231F20"/>
+          <w:spacing w:val="-2"/>
+          <w:sz w:val="24"/>
+          <w:szCs w:val="24"/>
+          <w:lang w:val="de-CH"/>
+        </w:rPr>
+        <w:t xml:space="preserve">jeweils </w:t>
+      </w:r>
+      <w:r>
+        <w:rPr>
+          <w:rFonts w:ascii="Lucida Sans" w:eastAsia="UnitRoundedPro-Light" w:hAnsi="Lucida Sans" w:cs="UnitRoundedPro-Light"/>
+          <w:color w:val="231F20"/>
+          <w:spacing w:val="-2"/>
+          <w:sz w:val="24"/>
+          <w:szCs w:val="24"/>
+          <w:lang w:val="de-CH"/>
+        </w:rPr>
+        <w:t xml:space="preserve">auf die Festplatte </w:t>
+      </w:r>
+      <w:r>
+        <w:rPr>
+          <w:rFonts w:ascii="Lucida Sans" w:eastAsia="UnitRoundedPro-Light" w:hAnsi="Lucida Sans" w:cs="UnitRoundedPro-Light"/>
+          <w:color w:val="231F20"/>
+          <w:spacing w:val="-2"/>
+          <w:sz w:val="24"/>
+          <w:szCs w:val="24"/>
+          <w:lang w:val="de-CH"/>
+        </w:rPr>
+        <w:t xml:space="preserve">verschiedener </w:t>
+      </w:r>
+      <w:r>
+        <w:rPr>
+          <w:rFonts w:ascii="Lucida Sans" w:eastAsia="UnitRoundedPro-Light" w:hAnsi="Lucida Sans" w:cs="UnitRoundedPro-Light"/>
+          <w:color w:val="231F20"/>
+          <w:spacing w:val="-2"/>
+          <w:sz w:val="24"/>
+          <w:szCs w:val="24"/>
+          <w:lang w:val="de-CH"/>
+        </w:rPr>
+        <w:t xml:space="preserve">mobiler </w:t>
+      </w:r>
+      <w:r>
+        <w:rPr>
+          <w:rFonts w:ascii="Lucida Sans" w:eastAsia="UnitRoundedPro-Light" w:hAnsi="Lucida Sans" w:cs="UnitRoundedPro-Light"/>
+          <w:color w:val="231F20"/>
+          <w:spacing w:val="-2"/>
+          <w:sz w:val="24"/>
+          <w:szCs w:val="24"/>
+          <w:lang w:val="de-CH"/>
+        </w:rPr>
+        <w:t xml:space="preserve">Körper </w:t>
+      </w:r>
+      <w:r>
+        <w:rPr>
+          <w:rFonts w:ascii="Lucida Sans" w:eastAsia="UnitRoundedPro-Light" w:hAnsi="Lucida Sans" w:cs="UnitRoundedPro-Light"/>
+          <w:color w:val="231F20"/>
+          <w:spacing w:val="-2"/>
+          <w:sz w:val="24"/>
+          <w:szCs w:val="24"/>
+          <w:lang w:val="de-CH"/>
+        </w:rPr>
+        <w:t>gespeichert</w:t>
+      </w:r>
+      <w:r>
+        <w:rPr>
+          <w:rFonts w:ascii="Lucida Sans" w:eastAsia="UnitRoundedPro-Light" w:hAnsi="Lucida Sans" w:cs="UnitRoundedPro-Light"/>
+          <w:color w:val="231F20"/>
+          <w:spacing w:val="-2"/>
+          <w:sz w:val="24"/>
+          <w:szCs w:val="24"/>
+          <w:lang w:val="de-CH"/>
+        </w:rPr>
+        <w:t xml:space="preserve"> </w:t>
+      </w:r>
+      <w:r>
+        <w:rPr>
+          <w:rFonts w:ascii="Lucida Sans" w:eastAsia="UnitRoundedPro-Light" w:hAnsi="Lucida Sans" w:cs="UnitRoundedPro-Light"/>
+          <w:color w:val="231F20"/>
+          <w:spacing w:val="-2"/>
+          <w:sz w:val="24"/>
+          <w:szCs w:val="24"/>
+          <w:lang w:val="de-CH"/>
+        </w:rPr>
+        <w:t xml:space="preserve">und </w:t>
+      </w:r>
+      <w:r>
+        <w:rPr>
+          <w:rFonts w:ascii="Lucida Sans" w:eastAsia="UnitRoundedPro-Light" w:hAnsi="Lucida Sans" w:cs="UnitRoundedPro-Light"/>
+          <w:color w:val="231F20"/>
+          <w:spacing w:val="-2"/>
+          <w:sz w:val="24"/>
+          <w:szCs w:val="24"/>
+          <w:lang w:val="de-CH"/>
+        </w:rPr>
+        <w:t xml:space="preserve">übernimt </w:t>
+      </w:r>
+      <w:r>
+        <w:rPr>
+          <w:rFonts w:ascii="Lucida Sans" w:eastAsia="UnitRoundedPro-Light" w:hAnsi="Lucida Sans" w:cs="UnitRoundedPro-Light"/>
+          <w:color w:val="231F20"/>
+          <w:spacing w:val="-2"/>
+          <w:sz w:val="24"/>
+          <w:szCs w:val="24"/>
+          <w:lang w:val="de-CH"/>
+        </w:rPr>
+        <w:t xml:space="preserve">zum Beispiel </w:t>
+      </w:r>
+      <w:r>
+        <w:rPr>
+          <w:rFonts w:ascii="Lucida Sans" w:eastAsia="UnitRoundedPro-Light" w:hAnsi="Lucida Sans" w:cs="UnitRoundedPro-Light"/>
+          <w:color w:val="231F20"/>
+          <w:spacing w:val="-2"/>
+          <w:sz w:val="24"/>
+          <w:szCs w:val="24"/>
+          <w:lang w:val="de-CH"/>
+        </w:rPr>
+        <w:t>in einem Level die Kontrolle über eine Kugel und steuert in einem andern einen humanoiden Roboter</w:t>
       </w:r>
       <w:r>
         <w:rPr>
@@ -1163,117 +1529,122 @@
           <w:szCs w:val="24"/>
           <w:lang w:val="de-CH"/>
         </w:rPr>
-        <w:t xml:space="preserve"> </w:t>
-      </w:r>
-      <w:r>
-        <w:rPr>
-          <w:rFonts w:ascii="Lucida Sans" w:eastAsia="UnitRoundedPro-Light" w:hAnsi="Lucida Sans" w:cs="UnitRoundedPro-Light"/>
-          <w:color w:val="231F20"/>
-          <w:spacing w:val="-2"/>
-          <w:sz w:val="24"/>
-          <w:szCs w:val="24"/>
-          <w:lang w:val="de-CH"/>
-        </w:rPr>
-        <w:t>Es besteht</w:t>
-      </w:r>
-      <w:r>
-        <w:rPr>
-          <w:rFonts w:ascii="Lucida Sans" w:eastAsia="UnitRoundedPro-Light" w:hAnsi="Lucida Sans" w:cs="UnitRoundedPro-Light"/>
-          <w:color w:val="231F20"/>
-          <w:spacing w:val="-2"/>
-          <w:sz w:val="24"/>
-          <w:szCs w:val="24"/>
-          <w:lang w:val="de-CH"/>
-        </w:rPr>
-        <w:t xml:space="preserve"> die </w:t>
-      </w:r>
-      <w:r>
-        <w:rPr>
-          <w:rFonts w:ascii="Lucida Sans" w:eastAsia="UnitRoundedPro-Light" w:hAnsi="Lucida Sans" w:cs="UnitRoundedPro-Light"/>
-          <w:color w:val="231F20"/>
-          <w:spacing w:val="-2"/>
-          <w:sz w:val="24"/>
-          <w:szCs w:val="24"/>
-          <w:lang w:val="de-CH"/>
-        </w:rPr>
-        <w:t xml:space="preserve">Möglichkeit, </w:t>
-      </w:r>
-      <w:r>
-        <w:rPr>
-          <w:rFonts w:ascii="Lucida Sans" w:eastAsia="UnitRoundedPro-Light" w:hAnsi="Lucida Sans" w:cs="UnitRoundedPro-Light"/>
-          <w:color w:val="231F20"/>
-          <w:spacing w:val="-2"/>
-          <w:sz w:val="24"/>
-          <w:szCs w:val="24"/>
-          <w:lang w:val="de-CH"/>
-        </w:rPr>
-        <w:t>zahlreic</w:t>
-      </w:r>
-      <w:r>
-        <w:rPr>
-          <w:rFonts w:ascii="Lucida Sans" w:eastAsia="UnitRoundedPro-Light" w:hAnsi="Lucida Sans" w:cs="UnitRoundedPro-Light"/>
-          <w:color w:val="231F20"/>
-          <w:spacing w:val="-2"/>
-          <w:sz w:val="24"/>
-          <w:szCs w:val="24"/>
-          <w:lang w:val="de-CH"/>
-        </w:rPr>
-        <w:t>he verschiedene Puzzles</w:t>
-      </w:r>
-      <w:r>
-        <w:rPr>
-          <w:rFonts w:ascii="Lucida Sans" w:eastAsia="UnitRoundedPro-Light" w:hAnsi="Lucida Sans" w:cs="UnitRoundedPro-Light"/>
-          <w:color w:val="231F20"/>
-          <w:spacing w:val="-2"/>
-          <w:sz w:val="24"/>
-          <w:szCs w:val="24"/>
-          <w:lang w:val="de-CH"/>
-        </w:rPr>
-        <w:t xml:space="preserve"> zu integrieren</w:t>
-      </w:r>
-      <w:r>
-        <w:rPr>
-          <w:rFonts w:ascii="Lucida Sans" w:eastAsia="UnitRoundedPro-Light" w:hAnsi="Lucida Sans" w:cs="UnitRoundedPro-Light"/>
-          <w:color w:val="231F20"/>
-          <w:spacing w:val="-2"/>
-          <w:sz w:val="24"/>
-          <w:szCs w:val="24"/>
-          <w:lang w:val="de-CH"/>
-        </w:rPr>
-        <w:t>, d</w:t>
-      </w:r>
-      <w:r>
-        <w:rPr>
-          <w:rFonts w:ascii="Lucida Sans" w:eastAsia="UnitRoundedPro-Light" w:hAnsi="Lucida Sans" w:cs="UnitRoundedPro-Light"/>
-          <w:color w:val="231F20"/>
-          <w:spacing w:val="-2"/>
-          <w:sz w:val="24"/>
-          <w:szCs w:val="24"/>
-          <w:lang w:val="de-CH"/>
-        </w:rPr>
-        <w:t>ie auch Jump and Run oder Shooter-Teile beinhalten</w:t>
-      </w:r>
-      <w:r>
-        <w:rPr>
-          <w:rFonts w:ascii="Lucida Sans" w:eastAsia="UnitRoundedPro-Light" w:hAnsi="Lucida Sans" w:cs="UnitRoundedPro-Light"/>
-          <w:color w:val="231F20"/>
-          <w:spacing w:val="-2"/>
-          <w:sz w:val="24"/>
-          <w:szCs w:val="24"/>
-          <w:lang w:val="de-CH"/>
-        </w:rPr>
-        <w:t xml:space="preserve"> können</w:t>
-      </w:r>
-      <w:r>
-        <w:rPr>
-          <w:rFonts w:ascii="Lucida Sans" w:eastAsia="UnitRoundedPro-Light" w:hAnsi="Lucida Sans" w:cs="UnitRoundedPro-Light"/>
-          <w:color w:val="231F20"/>
-          <w:spacing w:val="-2"/>
-          <w:sz w:val="24"/>
-          <w:szCs w:val="24"/>
-          <w:lang w:val="de-CH"/>
-        </w:rPr>
-        <w:t>.</w:t>
+        <w:t xml:space="preserve"> Die Herausforderungen variieren je nach Raum und decken eine breite Spannweite von Rätseln ab: Labyrinthe, Denkaufgaben, typische Frage-Antwort-Spiele und viele</w:t>
+      </w:r>
+      <w:bookmarkStart w:id="0" w:name="_GoBack"/>
+      <w:bookmarkEnd w:id="0"/>
+      <w:r>
+        <w:rPr>
+          <w:rFonts w:ascii="Lucida Sans" w:eastAsia="UnitRoundedPro-Light" w:hAnsi="Lucida Sans" w:cs="UnitRoundedPro-Light"/>
+          <w:color w:val="231F20"/>
+          <w:spacing w:val="-2"/>
+          <w:sz w:val="24"/>
+          <w:szCs w:val="24"/>
+          <w:lang w:val="de-CH"/>
+        </w:rPr>
+        <w:t xml:space="preserve"> mehr.</w:t>
+      </w:r>
+    </w:p>
+    <w:p>
+      <w:pPr>
+        <w:spacing w:after="120" w:line="360" w:lineRule="auto"/>
+        <w:ind w:left="127" w:right="61"/>
+        <w:rPr>
+          <w:rFonts w:ascii="Lucida Sans" w:eastAsia="UnitRoundedPro-Light" w:hAnsi="Lucida Sans" w:cs="UnitRoundedPro-Light"/>
+          <w:color w:val="231F20"/>
+          <w:spacing w:val="-2"/>
+          <w:sz w:val="24"/>
+          <w:szCs w:val="24"/>
+          <w:lang w:val="de-CH"/>
+        </w:rPr>
+      </w:pPr>
+      <w:r>
+        <w:rPr>
+          <w:rFonts w:ascii="Lucida Sans" w:eastAsia="UnitRoundedPro-Light" w:hAnsi="Lucida Sans" w:cs="UnitRoundedPro-Light"/>
+          <w:color w:val="231F20"/>
+          <w:spacing w:val="-2"/>
+          <w:sz w:val="24"/>
+          <w:szCs w:val="24"/>
+          <w:lang w:val="de-CH"/>
+        </w:rPr>
+        <w:t>Die Bewertung des Spielers erfolgt basierend auf der Schnelligkeit, Vollständigkeit und Effizienz mit der die einzelnen Räume bewältigt werden. Daraus wird ein sich stetig ändernder Index-Wert errechnet</w:t>
+      </w:r>
+      <w:r>
+        <w:rPr>
+          <w:rFonts w:ascii="Lucida Sans" w:eastAsia="UnitRoundedPro-Light" w:hAnsi="Lucida Sans" w:cs="UnitRoundedPro-Light"/>
+          <w:color w:val="231F20"/>
+          <w:spacing w:val="-2"/>
+          <w:sz w:val="24"/>
+          <w:szCs w:val="24"/>
+          <w:lang w:val="de-CH"/>
+        </w:rPr>
+        <w:t xml:space="preserve">. Dieser Wert bestimmt </w:t>
+      </w:r>
+      <w:r>
+        <w:rPr>
+          <w:rFonts w:ascii="Lucida Sans" w:eastAsia="UnitRoundedPro-Light" w:hAnsi="Lucida Sans" w:cs="UnitRoundedPro-Light"/>
+          <w:color w:val="231F20"/>
+          <w:spacing w:val="-2"/>
+          <w:sz w:val="24"/>
+          <w:szCs w:val="24"/>
+          <w:lang w:val="de-CH"/>
+        </w:rPr>
+        <w:t xml:space="preserve">das Ende der Geschiche: Einem Spieler mit tiefen Index wird am Ende des Spiels eröffnet, dass er nur als schlechtes Beispiel zu Schulungszwecken </w:t>
+      </w:r>
+      <w:r>
+        <w:rPr>
+          <w:rFonts w:ascii="Lucida Sans" w:eastAsia="UnitRoundedPro-Light" w:hAnsi="Lucida Sans" w:cs="UnitRoundedPro-Light"/>
+          <w:color w:val="231F20"/>
+          <w:spacing w:val="-2"/>
+          <w:sz w:val="24"/>
+          <w:szCs w:val="24"/>
+          <w:lang w:val="de-CH"/>
+        </w:rPr>
+        <w:t xml:space="preserve">weiterverwendet wird. Nicht besonders guten Spielern (oder in der Story </w:t>
+      </w:r>
+      <w:r>
+        <w:rPr>
+          <w:rFonts w:ascii="Lucida Sans" w:eastAsia="UnitRoundedPro-Light" w:hAnsi="Lucida Sans" w:cs="UnitRoundedPro-Light"/>
+          <w:color w:val="231F20"/>
+          <w:spacing w:val="-2"/>
+          <w:sz w:val="24"/>
+          <w:szCs w:val="24"/>
+          <w:lang w:val="de-CH"/>
+        </w:rPr>
+        <w:t xml:space="preserve">nicht speziell ausgeklügelten </w:t>
+      </w:r>
+      <w:r>
+        <w:rPr>
+          <w:rFonts w:ascii="Lucida Sans" w:eastAsia="UnitRoundedPro-Light" w:hAnsi="Lucida Sans" w:cs="UnitRoundedPro-Light"/>
+          <w:color w:val="231F20"/>
+          <w:spacing w:val="-2"/>
+          <w:sz w:val="24"/>
+          <w:szCs w:val="24"/>
+          <w:lang w:val="de-CH"/>
+        </w:rPr>
+        <w:t>künstliche</w:t>
+      </w:r>
+      <w:r>
+        <w:rPr>
+          <w:rFonts w:ascii="Lucida Sans" w:eastAsia="UnitRoundedPro-Light" w:hAnsi="Lucida Sans" w:cs="UnitRoundedPro-Light"/>
+          <w:color w:val="231F20"/>
+          <w:spacing w:val="-2"/>
+          <w:sz w:val="24"/>
+          <w:szCs w:val="24"/>
+          <w:lang w:val="de-CH"/>
+        </w:rPr>
+        <w:t>n</w:t>
+      </w:r>
+      <w:r>
+        <w:rPr>
+          <w:rFonts w:ascii="Lucida Sans" w:eastAsia="UnitRoundedPro-Light" w:hAnsi="Lucida Sans" w:cs="UnitRoundedPro-Light"/>
+          <w:color w:val="231F20"/>
+          <w:spacing w:val="-2"/>
+          <w:sz w:val="24"/>
+          <w:szCs w:val="24"/>
+          <w:lang w:val="de-CH"/>
+        </w:rPr>
+        <w:t xml:space="preserve"> Intelligenzen), welche einen mittleren Index erhalten, wird gesagt, dass sie nie Produktiv eingesetzt werden. Nur den Spielern, welche ihre K.I. sehr gut und schnell durch die Level führen, wird die glänzende Zukunft als Produktiv eingesetztes Programm beschrieben.</w:t>
       </w:r>
     </w:p>
     <w:p>
@@ -1392,7 +1763,7 @@
     </w:p>
     <w:p>
       <w:pPr>
-        <w:pStyle w:val="ListParagraph"/>
+        <w:pStyle w:val="Listenabsatz"/>
         <w:numPr>
           <w:ilvl w:val="0"/>
           <w:numId w:val="9"/>
@@ -1461,7 +1832,7 @@
     </w:p>
     <w:p>
       <w:pPr>
-        <w:pStyle w:val="ListParagraph"/>
+        <w:pStyle w:val="Listenabsatz"/>
         <w:numPr>
           <w:ilvl w:val="0"/>
           <w:numId w:val="8"/>
@@ -1558,8 +1929,6 @@
         </w:rPr>
         <w:t>Michel Utz</w:t>
       </w:r>
-      <w:bookmarkStart w:id="0" w:name="_GoBack"/>
-      <w:bookmarkEnd w:id="0"/>
     </w:p>
     <w:p>
       <w:pPr>
@@ -1637,7 +2006,7 @@
 </file>
 
 <file path=word/endnotes.xml><?xml version="1.0" encoding="utf-8"?>
-<w:endnotes xmlns:wpc="http://schemas.microsoft.com/office/word/2010/wordprocessingCanvas" xmlns:mo="http://schemas.microsoft.com/office/mac/office/2008/main" xmlns:mc="http://schemas.openxmlformats.org/markup-compatibility/2006" xmlns:mv="urn:schemas-microsoft-com:mac:vml" xmlns:o="urn:schemas-microsoft-com:office:office" xmlns:r="http://schemas.openxmlformats.org/officeDocument/2006/relationships" xmlns:m="http://schemas.openxmlformats.org/officeDocument/2006/math" xmlns:v="urn:schemas-microsoft-com:vml" xmlns:wp14="http://schemas.microsoft.com/office/word/2010/wordprocessingDrawing" xmlns:wp="http://schemas.openxmlformats.org/drawingml/2006/wordprocessingDrawing" xmlns:w10="urn:schemas-microsoft-com:office:word" xmlns:w="http://schemas.openxmlformats.org/wordprocessingml/2006/main" xmlns:w14="http://schemas.microsoft.com/office/word/2010/wordml" xmlns:w15="http://schemas.microsoft.com/office/word/2012/wordml" xmlns:wpg="http://schemas.microsoft.com/office/word/2010/wordprocessingGroup" xmlns:wpi="http://schemas.microsoft.com/office/word/2010/wordprocessingInk" xmlns:wne="http://schemas.microsoft.com/office/word/2006/wordml" xmlns:wps="http://schemas.microsoft.com/office/word/2010/wordprocessingShape" mc:Ignorable="w14 w15 wp14">
+<w:endnotes xmlns:wpc="http://schemas.microsoft.com/office/word/2010/wordprocessingCanvas" xmlns:mc="http://schemas.openxmlformats.org/markup-compatibility/2006" xmlns:o="urn:schemas-microsoft-com:office:office" xmlns:r="http://schemas.openxmlformats.org/officeDocument/2006/relationships" xmlns:m="http://schemas.openxmlformats.org/officeDocument/2006/math" xmlns:v="urn:schemas-microsoft-com:vml" xmlns:wp14="http://schemas.microsoft.com/office/word/2010/wordprocessingDrawing" xmlns:wp="http://schemas.openxmlformats.org/drawingml/2006/wordprocessingDrawing" xmlns:w10="urn:schemas-microsoft-com:office:word" xmlns:w="http://schemas.openxmlformats.org/wordprocessingml/2006/main" xmlns:w14="http://schemas.microsoft.com/office/word/2010/wordml" xmlns:w15="http://schemas.microsoft.com/office/word/2012/wordml" xmlns:wpg="http://schemas.microsoft.com/office/word/2010/wordprocessingGroup" xmlns:wpi="http://schemas.microsoft.com/office/word/2010/wordprocessingInk" xmlns:wne="http://schemas.microsoft.com/office/word/2006/wordml" xmlns:wps="http://schemas.microsoft.com/office/word/2010/wordprocessingShape" mc:Ignorable="w14 w15 wp14">
   <w:endnote w:type="separator" w:id="-1">
     <w:p>
       <w:pPr>
@@ -1662,7 +2031,7 @@
 </file>
 
 <file path=word/footer1.xml><?xml version="1.0" encoding="utf-8"?>
-<w:ftr xmlns:wpc="http://schemas.microsoft.com/office/word/2010/wordprocessingCanvas" xmlns:mo="http://schemas.microsoft.com/office/mac/office/2008/main" xmlns:mc="http://schemas.openxmlformats.org/markup-compatibility/2006" xmlns:mv="urn:schemas-microsoft-com:mac:vml" xmlns:o="urn:schemas-microsoft-com:office:office" xmlns:r="http://schemas.openxmlformats.org/officeDocument/2006/relationships" xmlns:m="http://schemas.openxmlformats.org/officeDocument/2006/math" xmlns:v="urn:schemas-microsoft-com:vml" xmlns:wp14="http://schemas.microsoft.com/office/word/2010/wordprocessingDrawing" xmlns:wp="http://schemas.openxmlformats.org/drawingml/2006/wordprocessingDrawing" xmlns:w10="urn:schemas-microsoft-com:office:word" xmlns:w="http://schemas.openxmlformats.org/wordprocessingml/2006/main" xmlns:w14="http://schemas.microsoft.com/office/word/2010/wordml" xmlns:w15="http://schemas.microsoft.com/office/word/2012/wordml" xmlns:wpg="http://schemas.microsoft.com/office/word/2010/wordprocessingGroup" xmlns:wpi="http://schemas.microsoft.com/office/word/2010/wordprocessingInk" xmlns:wne="http://schemas.microsoft.com/office/word/2006/wordml" xmlns:wps="http://schemas.microsoft.com/office/word/2010/wordprocessingShape" mc:Ignorable="w14 w15 wp14">
+<w:ftr xmlns:wpc="http://schemas.microsoft.com/office/word/2010/wordprocessingCanvas" xmlns:mc="http://schemas.openxmlformats.org/markup-compatibility/2006" xmlns:o="urn:schemas-microsoft-com:office:office" xmlns:r="http://schemas.openxmlformats.org/officeDocument/2006/relationships" xmlns:m="http://schemas.openxmlformats.org/officeDocument/2006/math" xmlns:v="urn:schemas-microsoft-com:vml" xmlns:wp14="http://schemas.microsoft.com/office/word/2010/wordprocessingDrawing" xmlns:wp="http://schemas.openxmlformats.org/drawingml/2006/wordprocessingDrawing" xmlns:w10="urn:schemas-microsoft-com:office:word" xmlns:w="http://schemas.openxmlformats.org/wordprocessingml/2006/main" xmlns:w14="http://schemas.microsoft.com/office/word/2010/wordml" xmlns:w15="http://schemas.microsoft.com/office/word/2012/wordml" xmlns:wpg="http://schemas.microsoft.com/office/word/2010/wordprocessingGroup" xmlns:wpi="http://schemas.microsoft.com/office/word/2010/wordprocessingInk" xmlns:wne="http://schemas.microsoft.com/office/word/2006/wordml" xmlns:wps="http://schemas.microsoft.com/office/word/2010/wordprocessingShape" mc:Ignorable="w14 w15 wp14">
   <w:p>
     <w:pPr>
       <w:spacing w:after="0" w:line="240" w:lineRule="auto"/>
@@ -1706,14 +2075,14 @@
   </w:p>
   <w:p>
     <w:pPr>
-      <w:pStyle w:val="Footer"/>
+      <w:pStyle w:val="Fuzeile"/>
     </w:pPr>
   </w:p>
 </w:ftr>
 </file>
 
 <file path=word/footnotes.xml><?xml version="1.0" encoding="utf-8"?>
-<w:footnotes xmlns:wpc="http://schemas.microsoft.com/office/word/2010/wordprocessingCanvas" xmlns:mo="http://schemas.microsoft.com/office/mac/office/2008/main" xmlns:mc="http://schemas.openxmlformats.org/markup-compatibility/2006" xmlns:mv="urn:schemas-microsoft-com:mac:vml" xmlns:o="urn:schemas-microsoft-com:office:office" xmlns:r="http://schemas.openxmlformats.org/officeDocument/2006/relationships" xmlns:m="http://schemas.openxmlformats.org/officeDocument/2006/math" xmlns:v="urn:schemas-microsoft-com:vml" xmlns:wp14="http://schemas.microsoft.com/office/word/2010/wordprocessingDrawing" xmlns:wp="http://schemas.openxmlformats.org/drawingml/2006/wordprocessingDrawing" xmlns:w10="urn:schemas-microsoft-com:office:word" xmlns:w="http://schemas.openxmlformats.org/wordprocessingml/2006/main" xmlns:w14="http://schemas.microsoft.com/office/word/2010/wordml" xmlns:w15="http://schemas.microsoft.com/office/word/2012/wordml" xmlns:wpg="http://schemas.microsoft.com/office/word/2010/wordprocessingGroup" xmlns:wpi="http://schemas.microsoft.com/office/word/2010/wordprocessingInk" xmlns:wne="http://schemas.microsoft.com/office/word/2006/wordml" xmlns:wps="http://schemas.microsoft.com/office/word/2010/wordprocessingShape" mc:Ignorable="w14 w15 wp14">
+<w:footnotes xmlns:wpc="http://schemas.microsoft.com/office/word/2010/wordprocessingCanvas" xmlns:mc="http://schemas.openxmlformats.org/markup-compatibility/2006" xmlns:o="urn:schemas-microsoft-com:office:office" xmlns:r="http://schemas.openxmlformats.org/officeDocument/2006/relationships" xmlns:m="http://schemas.openxmlformats.org/officeDocument/2006/math" xmlns:v="urn:schemas-microsoft-com:vml" xmlns:wp14="http://schemas.microsoft.com/office/word/2010/wordprocessingDrawing" xmlns:wp="http://schemas.openxmlformats.org/drawingml/2006/wordprocessingDrawing" xmlns:w10="urn:schemas-microsoft-com:office:word" xmlns:w="http://schemas.openxmlformats.org/wordprocessingml/2006/main" xmlns:w14="http://schemas.microsoft.com/office/word/2010/wordml" xmlns:w15="http://schemas.microsoft.com/office/word/2012/wordml" xmlns:wpg="http://schemas.microsoft.com/office/word/2010/wordprocessingGroup" xmlns:wpi="http://schemas.microsoft.com/office/word/2010/wordprocessingInk" xmlns:wne="http://schemas.microsoft.com/office/word/2006/wordml" xmlns:wps="http://schemas.microsoft.com/office/word/2010/wordprocessingShape" mc:Ignorable="w14 w15 wp14">
   <w:footnote w:type="separator" w:id="-1">
     <w:p>
       <w:pPr>
@@ -1738,15 +2107,16 @@
 </file>
 
 <file path=word/header1.xml><?xml version="1.0" encoding="utf-8"?>
-<w:hdr xmlns:wpc="http://schemas.microsoft.com/office/word/2010/wordprocessingCanvas" xmlns:mo="http://schemas.microsoft.com/office/mac/office/2008/main" xmlns:mc="http://schemas.openxmlformats.org/markup-compatibility/2006" xmlns:mv="urn:schemas-microsoft-com:mac:vml" xmlns:o="urn:schemas-microsoft-com:office:office" xmlns:r="http://schemas.openxmlformats.org/officeDocument/2006/relationships" xmlns:m="http://schemas.openxmlformats.org/officeDocument/2006/math" xmlns:v="urn:schemas-microsoft-com:vml" xmlns:wp14="http://schemas.microsoft.com/office/word/2010/wordprocessingDrawing" xmlns:wp="http://schemas.openxmlformats.org/drawingml/2006/wordprocessingDrawing" xmlns:w10="urn:schemas-microsoft-com:office:word" xmlns:w="http://schemas.openxmlformats.org/wordprocessingml/2006/main" xmlns:w14="http://schemas.microsoft.com/office/word/2010/wordml" xmlns:w15="http://schemas.microsoft.com/office/word/2012/wordml" xmlns:wpg="http://schemas.microsoft.com/office/word/2010/wordprocessingGroup" xmlns:wpi="http://schemas.microsoft.com/office/word/2010/wordprocessingInk" xmlns:wne="http://schemas.microsoft.com/office/word/2006/wordml" xmlns:wps="http://schemas.microsoft.com/office/word/2010/wordprocessingShape" mc:Ignorable="w14 w15 wp14">
+<w:hdr xmlns:wpc="http://schemas.microsoft.com/office/word/2010/wordprocessingCanvas" xmlns:mc="http://schemas.openxmlformats.org/markup-compatibility/2006" xmlns:o="urn:schemas-microsoft-com:office:office" xmlns:r="http://schemas.openxmlformats.org/officeDocument/2006/relationships" xmlns:m="http://schemas.openxmlformats.org/officeDocument/2006/math" xmlns:v="urn:schemas-microsoft-com:vml" xmlns:wp14="http://schemas.microsoft.com/office/word/2010/wordprocessingDrawing" xmlns:wp="http://schemas.openxmlformats.org/drawingml/2006/wordprocessingDrawing" xmlns:w10="urn:schemas-microsoft-com:office:word" xmlns:w="http://schemas.openxmlformats.org/wordprocessingml/2006/main" xmlns:w14="http://schemas.microsoft.com/office/word/2010/wordml" xmlns:w15="http://schemas.microsoft.com/office/word/2012/wordml" xmlns:wpg="http://schemas.microsoft.com/office/word/2010/wordprocessingGroup" xmlns:wpi="http://schemas.microsoft.com/office/word/2010/wordprocessingInk" xmlns:wne="http://schemas.microsoft.com/office/word/2006/wordml" xmlns:wps="http://schemas.microsoft.com/office/word/2010/wordprocessingShape" mc:Ignorable="w14 w15 wp14">
   <w:p>
     <w:pPr>
-      <w:pStyle w:val="Header"/>
+      <w:pStyle w:val="Kopfzeile"/>
       <w:ind w:left="142"/>
     </w:pPr>
     <w:r>
       <w:rPr>
         <w:noProof/>
+        <w:lang w:val="de-CH" w:eastAsia="de-CH"/>
       </w:rPr>
       <w:drawing>
         <wp:inline distT="0" distB="0" distL="0" distR="0" wp14:anchorId="6E3FC06F" wp14:editId="1EC64648">
@@ -1799,8 +2169,8 @@
 </file>
 
 <file path=word/numbering.xml><?xml version="1.0" encoding="utf-8"?>
-<w:numbering xmlns:wpc="http://schemas.microsoft.com/office/word/2010/wordprocessingCanvas" xmlns:mo="http://schemas.microsoft.com/office/mac/office/2008/main" xmlns:mc="http://schemas.openxmlformats.org/markup-compatibility/2006" xmlns:mv="urn:schemas-microsoft-com:mac:vml" xmlns:o="urn:schemas-microsoft-com:office:office" xmlns:r="http://schemas.openxmlformats.org/officeDocument/2006/relationships" xmlns:m="http://schemas.openxmlformats.org/officeDocument/2006/math" xmlns:v="urn:schemas-microsoft-com:vml" xmlns:wp14="http://schemas.microsoft.com/office/word/2010/wordprocessingDrawing" xmlns:wp="http://schemas.openxmlformats.org/drawingml/2006/wordprocessingDrawing" xmlns:w10="urn:schemas-microsoft-com:office:word" xmlns:w="http://schemas.openxmlformats.org/wordprocessingml/2006/main" xmlns:w14="http://schemas.microsoft.com/office/word/2010/wordml" xmlns:w15="http://schemas.microsoft.com/office/word/2012/wordml" xmlns:wpg="http://schemas.microsoft.com/office/word/2010/wordprocessingGroup" xmlns:wpi="http://schemas.microsoft.com/office/word/2010/wordprocessingInk" xmlns:wne="http://schemas.microsoft.com/office/word/2006/wordml" xmlns:wps="http://schemas.microsoft.com/office/word/2010/wordprocessingShape" mc:Ignorable="w14 w15 wp14">
-  <w:abstractNum w:abstractNumId="0">
+<w:numbering xmlns:wpc="http://schemas.microsoft.com/office/word/2010/wordprocessingCanvas" xmlns:mc="http://schemas.openxmlformats.org/markup-compatibility/2006" xmlns:o="urn:schemas-microsoft-com:office:office" xmlns:r="http://schemas.openxmlformats.org/officeDocument/2006/relationships" xmlns:m="http://schemas.openxmlformats.org/officeDocument/2006/math" xmlns:v="urn:schemas-microsoft-com:vml" xmlns:wp14="http://schemas.microsoft.com/office/word/2010/wordprocessingDrawing" xmlns:wp="http://schemas.openxmlformats.org/drawingml/2006/wordprocessingDrawing" xmlns:w10="urn:schemas-microsoft-com:office:word" xmlns:w="http://schemas.openxmlformats.org/wordprocessingml/2006/main" xmlns:w14="http://schemas.microsoft.com/office/word/2010/wordml" xmlns:w15="http://schemas.microsoft.com/office/word/2012/wordml" xmlns:wpg="http://schemas.microsoft.com/office/word/2010/wordprocessingGroup" xmlns:wpi="http://schemas.microsoft.com/office/word/2010/wordprocessingInk" xmlns:wne="http://schemas.microsoft.com/office/word/2006/wordml" xmlns:wps="http://schemas.microsoft.com/office/word/2010/wordprocessingShape" mc:Ignorable="w14 w15 wp14">
+  <w:abstractNum w:abstractNumId="0" w15:restartNumberingAfterBreak="0">
     <w:nsid w:val="367A2DFC"/>
     <w:multiLevelType w:val="hybridMultilevel"/>
     <w:tmpl w:val="C13A418A"/>
@@ -1913,7 +2283,7 @@
       </w:rPr>
     </w:lvl>
   </w:abstractNum>
-  <w:abstractNum w:abstractNumId="1">
+  <w:abstractNum w:abstractNumId="1" w15:restartNumberingAfterBreak="0">
     <w:nsid w:val="36BF6A25"/>
     <w:multiLevelType w:val="hybridMultilevel"/>
     <w:tmpl w:val="476A208A"/>
@@ -2025,7 +2395,7 @@
       </w:rPr>
     </w:lvl>
   </w:abstractNum>
-  <w:abstractNum w:abstractNumId="2">
+  <w:abstractNum w:abstractNumId="2" w15:restartNumberingAfterBreak="0">
     <w:nsid w:val="48007B7C"/>
     <w:multiLevelType w:val="hybridMultilevel"/>
     <w:tmpl w:val="24620BB6"/>
@@ -2137,7 +2507,7 @@
       </w:rPr>
     </w:lvl>
   </w:abstractNum>
-  <w:abstractNum w:abstractNumId="3">
+  <w:abstractNum w:abstractNumId="3" w15:restartNumberingAfterBreak="0">
     <w:nsid w:val="4D9C1C2F"/>
     <w:multiLevelType w:val="hybridMultilevel"/>
     <w:tmpl w:val="B9709DC4"/>
@@ -2250,7 +2620,7 @@
       </w:rPr>
     </w:lvl>
   </w:abstractNum>
-  <w:abstractNum w:abstractNumId="4">
+  <w:abstractNum w:abstractNumId="4" w15:restartNumberingAfterBreak="0">
     <w:nsid w:val="552F41FA"/>
     <w:multiLevelType w:val="hybridMultilevel"/>
     <w:tmpl w:val="B4AE251E"/>
@@ -2363,7 +2733,7 @@
       </w:rPr>
     </w:lvl>
   </w:abstractNum>
-  <w:abstractNum w:abstractNumId="5">
+  <w:abstractNum w:abstractNumId="5" w15:restartNumberingAfterBreak="0">
     <w:nsid w:val="5E2B53FB"/>
     <w:multiLevelType w:val="hybridMultilevel"/>
     <w:tmpl w:val="A1188F04"/>
@@ -2475,7 +2845,7 @@
       </w:rPr>
     </w:lvl>
   </w:abstractNum>
-  <w:abstractNum w:abstractNumId="6">
+  <w:abstractNum w:abstractNumId="6" w15:restartNumberingAfterBreak="0">
     <w:nsid w:val="683E629D"/>
     <w:multiLevelType w:val="hybridMultilevel"/>
     <w:tmpl w:val="D8827686"/>
@@ -2587,7 +2957,7 @@
       </w:rPr>
     </w:lvl>
   </w:abstractNum>
-  <w:abstractNum w:abstractNumId="7">
+  <w:abstractNum w:abstractNumId="7" w15:restartNumberingAfterBreak="0">
     <w:nsid w:val="6CD74B11"/>
     <w:multiLevelType w:val="hybridMultilevel"/>
     <w:tmpl w:val="12128C14"/>
@@ -2700,7 +3070,7 @@
       </w:rPr>
     </w:lvl>
   </w:abstractNum>
-  <w:abstractNum w:abstractNumId="8">
+  <w:abstractNum w:abstractNumId="8" w15:restartNumberingAfterBreak="0">
     <w:nsid w:val="71B8799F"/>
     <w:multiLevelType w:val="hybridMultilevel"/>
     <w:tmpl w:val="E852493E"/>
@@ -2860,7 +3230,7 @@
       </w:pPr>
     </w:pPrDefault>
   </w:docDefaults>
-  <w:latentStyles w:defLockedState="0" w:defUIPriority="99" w:defSemiHidden="0" w:defUnhideWhenUsed="0" w:defQFormat="0" w:count="382">
+  <w:latentStyles w:defLockedState="0" w:defUIPriority="99" w:defSemiHidden="0" w:defUnhideWhenUsed="0" w:defQFormat="0" w:count="371">
     <w:lsdException w:name="Normal" w:uiPriority="0" w:qFormat="1"/>
     <w:lsdException w:name="heading 1" w:uiPriority="9" w:qFormat="1"/>
     <w:lsdException w:name="heading 2" w:semiHidden="1" w:uiPriority="9" w:unhideWhenUsed="1" w:qFormat="1"/>
@@ -3017,15 +3387,6 @@
     <w:lsdException w:name="Balloon Text" w:semiHidden="1" w:unhideWhenUsed="1"/>
     <w:lsdException w:name="Table Grid" w:uiPriority="59"/>
     <w:lsdException w:name="Table Theme" w:semiHidden="1" w:unhideWhenUsed="1"/>
-    <w:lsdException w:name="Note Level 1" w:semiHidden="1" w:unhideWhenUsed="1"/>
-    <w:lsdException w:name="Note Level 2" w:semiHidden="1" w:unhideWhenUsed="1"/>
-    <w:lsdException w:name="Note Level 3" w:semiHidden="1" w:unhideWhenUsed="1"/>
-    <w:lsdException w:name="Note Level 4" w:semiHidden="1" w:unhideWhenUsed="1"/>
-    <w:lsdException w:name="Note Level 5" w:semiHidden="1" w:unhideWhenUsed="1"/>
-    <w:lsdException w:name="Note Level 6" w:semiHidden="1" w:unhideWhenUsed="1"/>
-    <w:lsdException w:name="Note Level 7" w:semiHidden="1" w:unhideWhenUsed="1"/>
-    <w:lsdException w:name="Note Level 8" w:semiHidden="1" w:unhideWhenUsed="1"/>
-    <w:lsdException w:name="Note Level 9" w:semiHidden="1" w:unhideWhenUsed="1"/>
     <w:lsdException w:name="Placeholder Text" w:semiHidden="1"/>
     <w:lsdException w:name="No Spacing" w:uiPriority="1" w:qFormat="1"/>
     <w:lsdException w:name="Light Shading" w:uiPriority="60"/>
@@ -3241,21 +3602,19 @@
     <w:lsdException w:name="List Table 5 Dark Accent 6" w:uiPriority="50"/>
     <w:lsdException w:name="List Table 6 Colorful Accent 6" w:uiPriority="51"/>
     <w:lsdException w:name="List Table 7 Colorful Accent 6" w:uiPriority="52"/>
-    <w:lsdException w:name="Mention" w:semiHidden="1" w:unhideWhenUsed="1"/>
-    <w:lsdException w:name="Smart Hyperlink" w:semiHidden="1" w:unhideWhenUsed="1"/>
   </w:latentStyles>
-  <w:style w:type="paragraph" w:default="1" w:styleId="Normal">
+  <w:style w:type="paragraph" w:default="1" w:styleId="Standard">
     <w:name w:val="Normal"/>
     <w:qFormat/>
     <w:rsid w:val="0023102B"/>
   </w:style>
-  <w:style w:type="character" w:default="1" w:styleId="DefaultParagraphFont">
+  <w:style w:type="character" w:default="1" w:styleId="Absatz-Standardschriftart">
     <w:name w:val="Default Paragraph Font"/>
     <w:uiPriority w:val="1"/>
     <w:semiHidden/>
     <w:unhideWhenUsed/>
   </w:style>
-  <w:style w:type="table" w:default="1" w:styleId="TableNormal">
+  <w:style w:type="table" w:default="1" w:styleId="NormaleTabelle">
     <w:name w:val="Normal Table"/>
     <w:uiPriority w:val="99"/>
     <w:semiHidden/>
@@ -3270,16 +3629,16 @@
       </w:tblCellMar>
     </w:tblPr>
   </w:style>
-  <w:style w:type="numbering" w:default="1" w:styleId="NoList">
+  <w:style w:type="numbering" w:default="1" w:styleId="KeineListe">
     <w:name w:val="No List"/>
     <w:uiPriority w:val="99"/>
     <w:semiHidden/>
     <w:unhideWhenUsed/>
   </w:style>
-  <w:style w:type="paragraph" w:styleId="Header">
+  <w:style w:type="paragraph" w:styleId="Kopfzeile">
     <w:name w:val="header"/>
-    <w:basedOn w:val="Normal"/>
-    <w:link w:val="HeaderChar"/>
+    <w:basedOn w:val="Standard"/>
+    <w:link w:val="KopfzeileZchn"/>
     <w:uiPriority w:val="99"/>
     <w:unhideWhenUsed/>
     <w:rsid w:val="0095071D"/>
@@ -3291,17 +3650,17 @@
       <w:spacing w:after="0" w:line="240" w:lineRule="auto"/>
     </w:pPr>
   </w:style>
-  <w:style w:type="character" w:customStyle="1" w:styleId="HeaderChar">
-    <w:name w:val="Header Char"/>
-    <w:basedOn w:val="DefaultParagraphFont"/>
-    <w:link w:val="Header"/>
+  <w:style w:type="character" w:customStyle="1" w:styleId="KopfzeileZchn">
+    <w:name w:val="Kopfzeile Zchn"/>
+    <w:basedOn w:val="Absatz-Standardschriftart"/>
+    <w:link w:val="Kopfzeile"/>
     <w:uiPriority w:val="99"/>
     <w:rsid w:val="0095071D"/>
   </w:style>
-  <w:style w:type="paragraph" w:styleId="Footer">
+  <w:style w:type="paragraph" w:styleId="Fuzeile">
     <w:name w:val="footer"/>
-    <w:basedOn w:val="Normal"/>
-    <w:link w:val="FooterChar"/>
+    <w:basedOn w:val="Standard"/>
+    <w:link w:val="FuzeileZchn"/>
     <w:uiPriority w:val="99"/>
     <w:unhideWhenUsed/>
     <w:rsid w:val="0095071D"/>
@@ -3313,17 +3672,17 @@
       <w:spacing w:after="0" w:line="240" w:lineRule="auto"/>
     </w:pPr>
   </w:style>
-  <w:style w:type="character" w:customStyle="1" w:styleId="FooterChar">
-    <w:name w:val="Footer Char"/>
-    <w:basedOn w:val="DefaultParagraphFont"/>
-    <w:link w:val="Footer"/>
+  <w:style w:type="character" w:customStyle="1" w:styleId="FuzeileZchn">
+    <w:name w:val="Fußzeile Zchn"/>
+    <w:basedOn w:val="Absatz-Standardschriftart"/>
+    <w:link w:val="Fuzeile"/>
     <w:uiPriority w:val="99"/>
     <w:rsid w:val="0095071D"/>
   </w:style>
-  <w:style w:type="paragraph" w:styleId="BalloonText">
+  <w:style w:type="paragraph" w:styleId="Sprechblasentext">
     <w:name w:val="Balloon Text"/>
-    <w:basedOn w:val="Normal"/>
-    <w:link w:val="BalloonTextChar"/>
+    <w:basedOn w:val="Standard"/>
+    <w:link w:val="SprechblasentextZchn"/>
     <w:uiPriority w:val="99"/>
     <w:semiHidden/>
     <w:unhideWhenUsed/>
@@ -3337,10 +3696,10 @@
       <w:szCs w:val="16"/>
     </w:rPr>
   </w:style>
-  <w:style w:type="character" w:customStyle="1" w:styleId="BalloonTextChar">
-    <w:name w:val="Balloon Text Char"/>
-    <w:basedOn w:val="DefaultParagraphFont"/>
-    <w:link w:val="BalloonText"/>
+  <w:style w:type="character" w:customStyle="1" w:styleId="SprechblasentextZchn">
+    <w:name w:val="Sprechblasentext Zchn"/>
+    <w:basedOn w:val="Absatz-Standardschriftart"/>
+    <w:link w:val="Sprechblasentext"/>
     <w:uiPriority w:val="99"/>
     <w:semiHidden/>
     <w:rsid w:val="00766E10"/>
@@ -3350,10 +3709,10 @@
       <w:szCs w:val="16"/>
     </w:rPr>
   </w:style>
-  <w:style w:type="paragraph" w:styleId="ListParagraph">
+  <w:style w:type="paragraph" w:styleId="Listenabsatz">
     <w:name w:val="List Paragraph"/>
-    <w:basedOn w:val="Normal"/>
-    <w:link w:val="ListParagraphChar"/>
+    <w:basedOn w:val="Standard"/>
+    <w:link w:val="ListenabsatzZchn"/>
     <w:uiPriority w:val="34"/>
     <w:rsid w:val="000E5635"/>
     <w:pPr>
@@ -3369,10 +3728,10 @@
       <w:lang w:val="de-CH" w:eastAsia="de-CH"/>
     </w:rPr>
   </w:style>
-  <w:style w:type="character" w:customStyle="1" w:styleId="ListParagraphChar">
-    <w:name w:val="List Paragraph Char"/>
-    <w:basedOn w:val="DefaultParagraphFont"/>
-    <w:link w:val="ListParagraph"/>
+  <w:style w:type="character" w:customStyle="1" w:styleId="ListenabsatzZchn">
+    <w:name w:val="Listenabsatz Zchn"/>
+    <w:basedOn w:val="Absatz-Standardschriftart"/>
+    <w:link w:val="Listenabsatz"/>
     <w:uiPriority w:val="34"/>
     <w:rsid w:val="000E5635"/>
     <w:rPr>
@@ -3384,7 +3743,7 @@
   </w:style>
   <w:style w:type="character" w:styleId="Hyperlink">
     <w:name w:val="Hyperlink"/>
-    <w:basedOn w:val="DefaultParagraphFont"/>
+    <w:basedOn w:val="Absatz-Standardschriftart"/>
     <w:uiPriority w:val="99"/>
     <w:unhideWhenUsed/>
     <w:rsid w:val="000E5635"/>
@@ -3393,7 +3752,7 @@
       <w:u w:val="single"/>
     </w:rPr>
   </w:style>
-  <w:style w:type="paragraph" w:styleId="NoSpacing">
+  <w:style w:type="paragraph" w:styleId="KeinLeerraum">
     <w:name w:val="No Spacing"/>
     <w:uiPriority w:val="1"/>
     <w:qFormat/>

</xml_diff>